<commit_message>
excelCreateWord.js 从 excel 直接批量生成 word 文件
</commit_message>
<xml_diff>
--- a/origin.docx
+++ b/origin.docx
@@ -232,11 +232,12 @@
             </w:pPr>
             <w:r>
               <w:rPr>
-                <w:rFonts w:ascii="楷体" w:hAnsi="楷体" w:eastAsia="楷体" w:cs="楷体"/>
-                <w:b/>
-                <w:sz w:val="28"/>
-              </w:rPr>
-              <w:t>xxxx年xx月xx日</w:t>
+                <w:rFonts w:hint="eastAsia" w:ascii="楷体" w:hAnsi="楷体" w:eastAsia="楷体" w:cs="楷体"/>
+                <w:b/>
+                <w:sz w:val="28"/>
+                <w:lang w:val="en-US" w:eastAsia="zh-CN"/>
+              </w:rPr>
+              <w:t>{date}</w:t>
             </w:r>
             <w:r>
               <w:rPr>
@@ -299,22 +300,6 @@
                 <w:lang w:val="en-US" w:eastAsia="zh-CN"/>
               </w:rPr>
             </w:pPr>
-            <w:r>
-              <w:rPr>
-                <w:rFonts w:hint="eastAsia"/>
-                <w:lang w:val="en-US" w:eastAsia="zh-CN"/>
-              </w:rPr>
-              <w:t>{first_name</w:t>
-            </w:r>
-            <w:bookmarkStart w:id="0" w:name="_GoBack"/>
-            <w:bookmarkEnd w:id="0"/>
-            <w:r>
-              <w:rPr>
-                <w:rFonts w:hint="eastAsia"/>
-                <w:lang w:val="en-US" w:eastAsia="zh-CN"/>
-              </w:rPr>
-              <w:t>}</w:t>
-            </w:r>
           </w:p>
         </w:tc>
       </w:tr>
@@ -544,7 +529,28 @@
           <w:p>
             <w:pPr>
               <w:rPr>
+                <w:rFonts w:hint="default" w:ascii="楷体" w:hAnsi="楷体" w:eastAsia="楷体" w:cs="楷体"/>
+                <w:sz w:val="28"/>
+                <w:szCs w:val="28"/>
+                <w:lang w:val="en-US" w:eastAsia="zh-CN"/>
+              </w:rPr>
+            </w:pPr>
+            <w:r>
+              <w:rPr>
+                <w:rFonts w:hint="eastAsia" w:ascii="楷体" w:hAnsi="楷体" w:eastAsia="楷体" w:cs="楷体"/>
+                <w:sz w:val="28"/>
+                <w:szCs w:val="28"/>
+                <w:lang w:val="en-US" w:eastAsia="zh-CN"/>
+              </w:rPr>
+              <w:t>{today}</w:t>
+            </w:r>
+          </w:p>
+          <w:p>
+            <w:pPr>
+              <w:jc w:val="left"/>
+              <w:rPr>
                 <w:rFonts w:ascii="楷体" w:hAnsi="楷体" w:eastAsia="楷体" w:cs="楷体"/>
+                <w:b/>
                 <w:sz w:val="28"/>
                 <w:szCs w:val="28"/>
               </w:rPr>
@@ -552,11 +558,23 @@
             <w:r>
               <w:rPr>
                 <w:rFonts w:hint="eastAsia" w:ascii="楷体" w:hAnsi="楷体" w:eastAsia="楷体" w:cs="楷体"/>
+                <w:b/>
                 <w:sz w:val="28"/>
                 <w:szCs w:val="28"/>
               </w:rPr>
-              <w:t>今日现场施工情况：</w:t>
-            </w:r>
+              <w:t>二、明日工作计划：</w:t>
+            </w:r>
+            <w:r>
+              <w:rPr>
+                <w:rFonts w:hint="eastAsia" w:ascii="楷体" w:hAnsi="楷体" w:eastAsia="楷体" w:cs="楷体"/>
+                <w:b/>
+                <w:sz w:val="28"/>
+                <w:szCs w:val="28"/>
+              </w:rPr>
+              <w:tab/>
+            </w:r>
+            <w:bookmarkStart w:id="0" w:name="_GoBack"/>
+            <w:bookmarkEnd w:id="0"/>
           </w:p>
           <w:p>
             <w:pPr>
@@ -571,14 +589,16 @@
                 <w:rFonts w:hint="eastAsia" w:ascii="楷体" w:hAnsi="楷体" w:eastAsia="楷体" w:cs="楷体"/>
                 <w:sz w:val="28"/>
                 <w:szCs w:val="28"/>
-              </w:rPr>
-              <w:t>1、今日</w:t>
+                <w:lang w:val="en-US" w:eastAsia="zh-CN"/>
+              </w:rPr>
+              <w:t>{tomorrow}</w:t>
             </w:r>
           </w:p>
           <w:p>
             <w:pPr>
               <w:rPr>
                 <w:rFonts w:ascii="楷体" w:hAnsi="楷体" w:eastAsia="楷体" w:cs="楷体"/>
+                <w:b/>
                 <w:sz w:val="28"/>
                 <w:szCs w:val="28"/>
               </w:rPr>
@@ -586,16 +606,18 @@
             <w:r>
               <w:rPr>
                 <w:rFonts w:hint="eastAsia" w:ascii="楷体" w:hAnsi="楷体" w:eastAsia="楷体" w:cs="楷体"/>
+                <w:b/>
                 <w:sz w:val="28"/>
                 <w:szCs w:val="28"/>
               </w:rPr>
-              <w:t>2、专线布放：完成玉带路停车场、环城北路停车场总计3条专线布放，完成青铜路停车场、秋浦大道、惠民路停车场、惠民南路2个3、路内停车场，总计5条专线熔纤，完成度14%。</w:t>
+              <w:t>三：存在问题与解决方案：</w:t>
             </w:r>
           </w:p>
           <w:p>
             <w:pPr>
               <w:rPr>
                 <w:rFonts w:ascii="楷体" w:hAnsi="楷体" w:eastAsia="楷体" w:cs="楷体"/>
+                <w:b/>
                 <w:sz w:val="28"/>
                 <w:szCs w:val="28"/>
               </w:rPr>
@@ -605,252 +627,11 @@
                 <w:rFonts w:hint="eastAsia" w:ascii="楷体" w:hAnsi="楷体" w:eastAsia="楷体" w:cs="楷体"/>
                 <w:sz w:val="28"/>
                 <w:szCs w:val="28"/>
-              </w:rPr>
-              <w:t>4、设备到货：交换机和服务器到货，到货完成度30%；</w:t>
-            </w:r>
-          </w:p>
-          <w:p>
-            <w:pPr>
-              <w:rPr>
-                <w:rFonts w:ascii="楷体" w:hAnsi="楷体" w:eastAsia="楷体" w:cs="楷体"/>
-                <w:sz w:val="28"/>
-                <w:szCs w:val="28"/>
-              </w:rPr>
-            </w:pPr>
-          </w:p>
-          <w:p>
-            <w:pPr>
-              <w:tabs>
-                <w:tab w:val="center" w:pos="4153"/>
-              </w:tabs>
-              <w:jc w:val="left"/>
-              <w:rPr>
-                <w:rFonts w:ascii="楷体" w:hAnsi="楷体" w:eastAsia="楷体" w:cs="楷体"/>
-                <w:b/>
-                <w:sz w:val="28"/>
-                <w:szCs w:val="28"/>
-              </w:rPr>
-            </w:pPr>
-            <w:r>
-              <w:rPr>
-                <w:rFonts w:hint="eastAsia" w:ascii="楷体" w:hAnsi="楷体" w:eastAsia="楷体" w:cs="楷体"/>
-                <w:b/>
-                <w:sz w:val="28"/>
-                <w:szCs w:val="28"/>
-              </w:rPr>
-              <w:t>二、明日工作计划：</w:t>
-            </w:r>
-            <w:r>
-              <w:rPr>
-                <w:rFonts w:hint="eastAsia" w:ascii="楷体" w:hAnsi="楷体" w:eastAsia="楷体" w:cs="楷体"/>
-                <w:b/>
-                <w:sz w:val="28"/>
-                <w:szCs w:val="28"/>
-              </w:rPr>
-              <w:tab/>
-            </w:r>
-          </w:p>
-          <w:p>
-            <w:pPr>
-              <w:rPr>
-                <w:rFonts w:ascii="楷体" w:hAnsi="楷体" w:eastAsia="楷体" w:cs="楷体"/>
-                <w:sz w:val="28"/>
-                <w:szCs w:val="28"/>
-              </w:rPr>
-            </w:pPr>
-            <w:r>
-              <w:rPr>
-                <w:rFonts w:hint="eastAsia" w:ascii="楷体" w:hAnsi="楷体" w:eastAsia="楷体" w:cs="楷体"/>
-                <w:sz w:val="28"/>
-                <w:szCs w:val="28"/>
-              </w:rPr>
-              <w:t>1、继续进行专线布放和熔纤。</w:t>
-            </w:r>
-          </w:p>
-          <w:p>
-            <w:pPr>
-              <w:rPr>
-                <w:rFonts w:ascii="楷体" w:hAnsi="楷体" w:eastAsia="楷体" w:cs="楷体"/>
-                <w:sz w:val="28"/>
-                <w:szCs w:val="28"/>
-              </w:rPr>
-            </w:pPr>
-          </w:p>
-          <w:p>
-            <w:pPr>
-              <w:rPr>
-                <w:rFonts w:ascii="楷体" w:hAnsi="楷体" w:eastAsia="楷体" w:cs="楷体"/>
-                <w:b/>
-                <w:sz w:val="28"/>
-                <w:szCs w:val="28"/>
-              </w:rPr>
-            </w:pPr>
-            <w:r>
-              <w:rPr>
-                <w:rFonts w:hint="eastAsia" w:ascii="楷体" w:hAnsi="楷体" w:eastAsia="楷体" w:cs="楷体"/>
-                <w:b/>
-                <w:sz w:val="28"/>
-                <w:szCs w:val="28"/>
-              </w:rPr>
-              <w:t>三：存在问题与解决方案：</w:t>
-            </w:r>
-          </w:p>
-          <w:p>
-            <w:pPr>
-              <w:rPr>
-                <w:rFonts w:ascii="楷体" w:hAnsi="楷体" w:eastAsia="楷体" w:cs="楷体"/>
-                <w:sz w:val="28"/>
-                <w:szCs w:val="28"/>
-              </w:rPr>
-            </w:pPr>
-            <w:r>
-              <w:rPr>
-                <w:rFonts w:hint="eastAsia" w:ascii="楷体" w:hAnsi="楷体" w:eastAsia="楷体" w:cs="楷体"/>
-                <w:sz w:val="28"/>
-                <w:szCs w:val="28"/>
-              </w:rPr>
-              <w:t>问题：无</w:t>
-            </w:r>
-          </w:p>
-          <w:p>
-            <w:pPr>
-              <w:rPr>
-                <w:rFonts w:ascii="楷体" w:hAnsi="楷体" w:eastAsia="楷体" w:cs="楷体"/>
-                <w:b/>
-                <w:sz w:val="28"/>
-                <w:szCs w:val="28"/>
-              </w:rPr>
-            </w:pPr>
-          </w:p>
-          <w:p>
-            <w:pPr>
-              <w:rPr>
-                <w:rFonts w:ascii="楷体" w:hAnsi="楷体" w:eastAsia="楷体" w:cs="楷体"/>
-                <w:b/>
-                <w:sz w:val="28"/>
-                <w:szCs w:val="28"/>
-              </w:rPr>
-            </w:pPr>
-            <w:r>
-              <w:rPr>
-                <w:rFonts w:hint="eastAsia" w:ascii="楷体" w:hAnsi="楷体" w:eastAsia="楷体" w:cs="楷体"/>
-                <w:b/>
-                <w:sz w:val="28"/>
-                <w:szCs w:val="28"/>
-              </w:rPr>
-              <w:t>四：施工现场照片</w:t>
-            </w:r>
-          </w:p>
-          <w:tbl>
-            <w:tblPr>
-              <w:tblStyle w:val="6"/>
-              <w:tblW w:w="0" w:type="auto"/>
-              <w:tblInd w:w="0" w:type="dxa"/>
-              <w:tblBorders>
-                <w:top w:val="single" w:color="auto" w:sz="4" w:space="0"/>
-                <w:left w:val="single" w:color="auto" w:sz="4" w:space="0"/>
-                <w:bottom w:val="single" w:color="auto" w:sz="4" w:space="0"/>
-                <w:right w:val="single" w:color="auto" w:sz="4" w:space="0"/>
-                <w:insideH w:val="single" w:color="auto" w:sz="4" w:space="0"/>
-                <w:insideV w:val="single" w:color="auto" w:sz="4" w:space="0"/>
-              </w:tblBorders>
-              <w:tblLayout w:type="fixed"/>
-              <w:tblCellMar>
-                <w:top w:w="0" w:type="dxa"/>
-                <w:left w:w="108" w:type="dxa"/>
-                <w:bottom w:w="0" w:type="dxa"/>
-                <w:right w:w="108" w:type="dxa"/>
-              </w:tblCellMar>
-            </w:tblPr>
-            <w:tblGrid>
-              <w:gridCol w:w="8335"/>
-            </w:tblGrid>
-            <w:tr>
-              <w:tblPrEx>
-                <w:tblBorders>
-                  <w:top w:val="single" w:color="auto" w:sz="4" w:space="0"/>
-                  <w:left w:val="single" w:color="auto" w:sz="4" w:space="0"/>
-                  <w:bottom w:val="single" w:color="auto" w:sz="4" w:space="0"/>
-                  <w:right w:val="single" w:color="auto" w:sz="4" w:space="0"/>
-                  <w:insideH w:val="single" w:color="auto" w:sz="4" w:space="0"/>
-                  <w:insideV w:val="single" w:color="auto" w:sz="4" w:space="0"/>
-                </w:tblBorders>
-                <w:tblCellMar>
-                  <w:top w:w="0" w:type="dxa"/>
-                  <w:left w:w="108" w:type="dxa"/>
-                  <w:bottom w:w="0" w:type="dxa"/>
-                  <w:right w:w="108" w:type="dxa"/>
-                </w:tblCellMar>
-              </w:tblPrEx>
-              <w:tc>
-                <w:tcPr>
-                  <w:tcW w:w="8335" w:type="dxa"/>
-                </w:tcPr>
-                <w:p>
-                  <w:pPr>
-                    <w:rPr>
-                      <w:rFonts w:ascii="楷体" w:hAnsi="楷体" w:eastAsia="楷体" w:cs="楷体"/>
-                      <w:b/>
-                      <w:sz w:val="28"/>
-                      <w:szCs w:val="28"/>
-                    </w:rPr>
-                  </w:pPr>
-                  <w:r>
-                    <w:rPr>
-                      <w:rFonts w:ascii="楷体" w:hAnsi="楷体" w:eastAsia="楷体" w:cs="楷体"/>
-                      <w:b/>
-                      <w:szCs w:val="21"/>
-                    </w:rPr>
-                    <w:drawing>
-                      <wp:inline distT="0" distB="0" distL="0" distR="0">
-                        <wp:extent cx="5060315" cy="2201545"/>
-                        <wp:effectExtent l="0" t="0" r="6985" b="8255"/>
-                        <wp:docPr id="1" name="图片 1"/>
-                        <wp:cNvGraphicFramePr>
-                          <a:graphicFrameLocks xmlns:a="http://schemas.openxmlformats.org/drawingml/2006/main" noChangeAspect="1"/>
-                        </wp:cNvGraphicFramePr>
-                        <a:graphic xmlns:a="http://schemas.openxmlformats.org/drawingml/2006/main">
-                          <a:graphicData uri="http://schemas.openxmlformats.org/drawingml/2006/picture">
-                            <pic:pic xmlns:pic="http://schemas.openxmlformats.org/drawingml/2006/picture">
-                              <pic:nvPicPr>
-                                <pic:cNvPr id="1" name="图片 1"/>
-                                <pic:cNvPicPr>
-                                  <a:picLocks noChangeAspect="1" noChangeArrowheads="1"/>
-                                </pic:cNvPicPr>
-                              </pic:nvPicPr>
-                              <pic:blipFill>
-                                <a:blip r:embed="rId4" cstate="print"/>
-                                <a:srcRect/>
-                                <a:stretch>
-                                  <a:fillRect/>
-                                </a:stretch>
-                              </pic:blipFill>
-                              <pic:spPr>
-                                <a:xfrm>
-                                  <a:off x="0" y="0"/>
-                                  <a:ext cx="5060315" cy="2201545"/>
-                                </a:xfrm>
-                                <a:prstGeom prst="rect">
-                                  <a:avLst/>
-                                </a:prstGeom>
-                                <a:noFill/>
-                                <a:ln w="9525">
-                                  <a:noFill/>
-                                  <a:miter lim="800000"/>
-                                  <a:headEnd/>
-                                  <a:tailEnd/>
-                                </a:ln>
-                              </pic:spPr>
-                            </pic:pic>
-                          </a:graphicData>
-                        </a:graphic>
-                      </wp:inline>
-                    </w:drawing>
-                  </w:r>
-                </w:p>
-              </w:tc>
-            </w:tr>
-          </w:tbl>
+                <w:lang w:val="en-US" w:eastAsia="zh-CN"/>
+              </w:rPr>
+              <w:t>{question}</w:t>
+            </w:r>
+          </w:p>
           <w:p>
             <w:pPr>
               <w:rPr>
@@ -948,20 +729,7 @@
           <w:rFonts w:hint="eastAsia" w:ascii="Calibri" w:hAnsi="Calibri" w:eastAsia="宋体" w:cs="Calibri"/>
           <w:lang w:val="en-US" w:eastAsia="zh-CN"/>
         </w:rPr>
-        <w:t>{</w:t>
-      </w:r>
-      <w:r>
-        <w:rPr>
-          <w:rFonts w:hint="eastAsia" w:ascii="Calibri" w:hAnsi="Calibri" w:eastAsia="宋体" w:cs="Calibri"/>
-        </w:rPr>
-        <w:t>last_name</w:t>
-      </w:r>
-      <w:r>
-        <w:rPr>
-          <w:rFonts w:hint="eastAsia" w:ascii="Calibri" w:hAnsi="Calibri" w:eastAsia="宋体" w:cs="Calibri"/>
-          <w:lang w:val="en-US" w:eastAsia="zh-CN"/>
-        </w:rPr>
-        <w:t>}</w:t>
+        <w:t>{content}</w:t>
       </w:r>
     </w:p>
     <w:sectPr>
@@ -1326,6 +1094,7 @@
   <w:style w:type="table" w:styleId="6">
     <w:name w:val="Table Grid"/>
     <w:basedOn w:val="5"/>
+    <w:autoRedefine/>
     <w:qFormat/>
     <w:uiPriority w:val="0"/>
     <w:pPr>
@@ -1358,6 +1127,7 @@
     <w:name w:val="页脚 字符"/>
     <w:basedOn w:val="7"/>
     <w:link w:val="3"/>
+    <w:autoRedefine/>
     <w:qFormat/>
     <w:uiPriority w:val="0"/>
     <w:rPr>

</xml_diff>